<commit_message>
V 2.0 Ref tt, corresp for bibl
</commit_message>
<xml_diff>
--- a/samples/input/DNA_0016_0086b.docx
+++ b/samples/input/DNA_0016_0086b.docx
@@ -35,8 +35,8 @@
         <w:tblLook w:val="0400" w:noHBand="0" w:noVBand="1" w:firstColumn="0" w:lastRow="0" w:lastColumn="0" w:firstRow="0"/>
       </w:tblPr>
       <w:tblGrid>
-        <w:gridCol w:w="4349"/>
-        <w:gridCol w:w="4800"/>
+        <w:gridCol w:w="4348"/>
+        <w:gridCol w:w="4801"/>
       </w:tblGrid>
       <w:tr>
         <w:trPr>
@@ -44,7 +44,7 @@
         </w:trPr>
         <w:tc>
           <w:tcPr>
-            <w:tcW w:w="4349" w:type="dxa"/>
+            <w:tcW w:w="4348" w:type="dxa"/>
             <w:tcBorders>
               <w:top w:val="single" w:sz="8" w:space="0" w:color="000000"/>
               <w:left w:val="single" w:sz="8" w:space="0" w:color="000000"/>
@@ -76,7 +76,7 @@
         </w:tc>
         <w:tc>
           <w:tcPr>
-            <w:tcW w:w="4800" w:type="dxa"/>
+            <w:tcW w:w="4801" w:type="dxa"/>
             <w:tcBorders>
               <w:top w:val="single" w:sz="8" w:space="0" w:color="000000"/>
               <w:left w:val="single" w:sz="8" w:space="0" w:color="000000"/>
@@ -110,7 +110,7 @@
         </w:trPr>
         <w:tc>
           <w:tcPr>
-            <w:tcW w:w="4349" w:type="dxa"/>
+            <w:tcW w:w="4348" w:type="dxa"/>
             <w:tcBorders>
               <w:top w:val="single" w:sz="8" w:space="0" w:color="000000"/>
               <w:left w:val="single" w:sz="8" w:space="0" w:color="000000"/>
@@ -129,8 +129,8 @@
                 <w:color w:val="434343"/>
               </w:rPr>
             </w:pPr>
-            <w:permStart w:id="270560643" w:edGrp="everyone"/>
             <w:permStart w:id="567364883" w:edGrp="everyone"/>
+            <w:permStart w:id="270560643" w:edGrp="everyone1"/>
             <w:r>
               <w:rPr>
                 <w:rFonts w:eastAsia="Arial Unicode MS" w:cs="Arial Unicode MS" w:ascii="Arial Unicode MS" w:hAnsi="Arial Unicode MS"/>
@@ -138,13 +138,13 @@
               </w:rPr>
               <w:t>Main title of document</w:t>
             </w:r>
+            <w:permEnd w:id="567364883"/>
             <w:permEnd w:id="270560643"/>
-            <w:permEnd w:id="567364883"/>
           </w:p>
         </w:tc>
         <w:tc>
           <w:tcPr>
-            <w:tcW w:w="4800" w:type="dxa"/>
+            <w:tcW w:w="4801" w:type="dxa"/>
             <w:tcBorders>
               <w:top w:val="single" w:sz="8" w:space="0" w:color="000000"/>
               <w:left w:val="single" w:sz="8" w:space="0" w:color="000000"/>
@@ -177,7 +177,7 @@
         </w:trPr>
         <w:tc>
           <w:tcPr>
-            <w:tcW w:w="4349" w:type="dxa"/>
+            <w:tcW w:w="4348" w:type="dxa"/>
             <w:tcBorders>
               <w:top w:val="single" w:sz="8" w:space="0" w:color="000000"/>
               <w:left w:val="single" w:sz="8" w:space="0" w:color="000000"/>
@@ -196,8 +196,8 @@
                 <w:color w:val="434343"/>
               </w:rPr>
             </w:pPr>
-            <w:permStart w:id="567364883" w:edGrp="everyone"/>
             <w:permStart w:id="1193937825" w:edGrp="everyone"/>
+            <w:permStart w:id="567364883" w:edGrp="everyone1"/>
             <w:r>
               <w:rPr>
                 <w:rFonts w:eastAsia="Arial Unicode MS" w:cs="Arial Unicode MS" w:ascii="Arial Unicode MS" w:hAnsi="Arial Unicode MS"/>
@@ -205,13 +205,13 @@
               </w:rPr>
               <w:t>Short title of document</w:t>
             </w:r>
+            <w:permEnd w:id="1193937825"/>
             <w:permEnd w:id="567364883"/>
-            <w:permEnd w:id="1193937825"/>
           </w:p>
         </w:tc>
         <w:tc>
           <w:tcPr>
-            <w:tcW w:w="4800" w:type="dxa"/>
+            <w:tcW w:w="4801" w:type="dxa"/>
             <w:tcBorders>
               <w:top w:val="single" w:sz="8" w:space="0" w:color="000000"/>
               <w:left w:val="single" w:sz="8" w:space="0" w:color="000000"/>
@@ -244,7 +244,7 @@
         </w:trPr>
         <w:tc>
           <w:tcPr>
-            <w:tcW w:w="4349" w:type="dxa"/>
+            <w:tcW w:w="4348" w:type="dxa"/>
             <w:tcBorders>
               <w:top w:val="single" w:sz="8" w:space="0" w:color="000000"/>
               <w:left w:val="single" w:sz="8" w:space="0" w:color="000000"/>
@@ -263,8 +263,8 @@
                 <w:color w:val="434343"/>
               </w:rPr>
             </w:pPr>
-            <w:permStart w:id="1193937825" w:edGrp="everyone"/>
             <w:permStart w:id="2132562361" w:edGrp="everyone"/>
+            <w:permStart w:id="1193937825" w:edGrp="everyone1"/>
             <w:r>
               <w:rPr>
                 <w:rFonts w:eastAsia="Arial Unicode MS" w:cs="Arial Unicode MS" w:ascii="Arial Unicode MS" w:hAnsi="Arial Unicode MS"/>
@@ -272,13 +272,13 @@
               </w:rPr>
               <w:t>Author/issuer of document</w:t>
             </w:r>
+            <w:permEnd w:id="2132562361"/>
             <w:permEnd w:id="1193937825"/>
-            <w:permEnd w:id="2132562361"/>
           </w:p>
         </w:tc>
         <w:tc>
           <w:tcPr>
-            <w:tcW w:w="4800" w:type="dxa"/>
+            <w:tcW w:w="4801" w:type="dxa"/>
             <w:tcBorders>
               <w:top w:val="single" w:sz="8" w:space="0" w:color="000000"/>
               <w:left w:val="single" w:sz="8" w:space="0" w:color="000000"/>
@@ -311,7 +311,7 @@
         </w:trPr>
         <w:tc>
           <w:tcPr>
-            <w:tcW w:w="4349" w:type="dxa"/>
+            <w:tcW w:w="4348" w:type="dxa"/>
             <w:tcBorders>
               <w:top w:val="single" w:sz="8" w:space="0" w:color="000000"/>
               <w:left w:val="single" w:sz="8" w:space="0" w:color="000000"/>
@@ -330,8 +330,8 @@
                 <w:color w:val="434343"/>
               </w:rPr>
             </w:pPr>
-            <w:permStart w:id="2132562361" w:edGrp="everyone"/>
             <w:permStart w:id="2032675471" w:edGrp="everyone"/>
+            <w:permStart w:id="2132562361" w:edGrp="everyone1"/>
             <w:r>
               <w:rPr>
                 <w:rFonts w:eastAsia="Arial Unicode MS" w:cs="Arial Unicode MS" w:ascii="Arial Unicode MS" w:hAnsi="Arial Unicode MS"/>
@@ -339,13 +339,13 @@
               </w:rPr>
               <w:t>Name of editor(s)</w:t>
             </w:r>
+            <w:permEnd w:id="2032675471"/>
             <w:permEnd w:id="2132562361"/>
-            <w:permEnd w:id="2032675471"/>
           </w:p>
         </w:tc>
         <w:tc>
           <w:tcPr>
-            <w:tcW w:w="4800" w:type="dxa"/>
+            <w:tcW w:w="4801" w:type="dxa"/>
             <w:tcBorders>
               <w:top w:val="single" w:sz="8" w:space="0" w:color="000000"/>
               <w:left w:val="single" w:sz="8" w:space="0" w:color="000000"/>
@@ -379,7 +379,7 @@
         </w:trPr>
         <w:tc>
           <w:tcPr>
-            <w:tcW w:w="4349" w:type="dxa"/>
+            <w:tcW w:w="4348" w:type="dxa"/>
             <w:tcBorders>
               <w:top w:val="single" w:sz="8" w:space="0" w:color="000000"/>
               <w:left w:val="single" w:sz="8" w:space="0" w:color="000000"/>
@@ -398,8 +398,8 @@
                 <w:color w:val="434343"/>
               </w:rPr>
             </w:pPr>
-            <w:permStart w:id="2032675471" w:edGrp="everyone"/>
             <w:permStart w:id="102776675" w:edGrp="everyone"/>
+            <w:permStart w:id="2032675471" w:edGrp="everyone1"/>
             <w:r>
               <w:rPr>
                 <w:rFonts w:eastAsia="Arial Unicode MS" w:cs="Arial Unicode MS" w:ascii="Arial Unicode MS" w:hAnsi="Arial Unicode MS"/>
@@ -407,13 +407,13 @@
               </w:rPr>
               <w:t>Name of collaborator(s)</w:t>
             </w:r>
+            <w:permEnd w:id="102776675"/>
             <w:permEnd w:id="2032675471"/>
-            <w:permEnd w:id="102776675"/>
           </w:p>
         </w:tc>
         <w:tc>
           <w:tcPr>
-            <w:tcW w:w="4800" w:type="dxa"/>
+            <w:tcW w:w="4801" w:type="dxa"/>
             <w:tcBorders>
               <w:top w:val="single" w:sz="8" w:space="0" w:color="000000"/>
               <w:left w:val="single" w:sz="8" w:space="0" w:color="000000"/>
@@ -447,7 +447,7 @@
         </w:trPr>
         <w:tc>
           <w:tcPr>
-            <w:tcW w:w="4349" w:type="dxa"/>
+            <w:tcW w:w="4348" w:type="dxa"/>
             <w:tcBorders>
               <w:top w:val="single" w:sz="8" w:space="0" w:color="000000"/>
               <w:left w:val="single" w:sz="8" w:space="0" w:color="000000"/>
@@ -466,8 +466,8 @@
                 <w:color w:val="434343"/>
               </w:rPr>
             </w:pPr>
-            <w:permStart w:id="102776675" w:edGrp="everyone"/>
             <w:permStart w:id="1064775047" w:edGrp="everyone"/>
+            <w:permStart w:id="102776675" w:edGrp="everyone1"/>
             <w:r>
               <w:rPr>
                 <w:rFonts w:eastAsia="Arial Unicode MS" w:cs="Arial Unicode MS" w:ascii="Arial Unicode MS" w:hAnsi="Arial Unicode MS"/>
@@ -475,13 +475,13 @@
               </w:rPr>
               <w:t>Place of deposit / current location of document</w:t>
             </w:r>
+            <w:permEnd w:id="1064775047"/>
             <w:permEnd w:id="102776675"/>
-            <w:permEnd w:id="1064775047"/>
           </w:p>
         </w:tc>
         <w:tc>
           <w:tcPr>
-            <w:tcW w:w="4800" w:type="dxa"/>
+            <w:tcW w:w="4801" w:type="dxa"/>
             <w:tcBorders>
               <w:top w:val="single" w:sz="8" w:space="0" w:color="000000"/>
               <w:left w:val="single" w:sz="8" w:space="0" w:color="000000"/>
@@ -515,7 +515,7 @@
         </w:trPr>
         <w:tc>
           <w:tcPr>
-            <w:tcW w:w="4349" w:type="dxa"/>
+            <w:tcW w:w="4348" w:type="dxa"/>
             <w:tcBorders>
               <w:top w:val="single" w:sz="8" w:space="0" w:color="000000"/>
               <w:left w:val="single" w:sz="8" w:space="0" w:color="000000"/>
@@ -534,8 +534,8 @@
                 <w:color w:val="434343"/>
               </w:rPr>
             </w:pPr>
-            <w:permStart w:id="1064775047" w:edGrp="everyone"/>
             <w:permStart w:id="1100181212" w:edGrp="everyone"/>
+            <w:permStart w:id="1064775047" w:edGrp="everyone1"/>
             <w:r>
               <w:rPr>
                 <w:rFonts w:eastAsia="Arial Unicode MS" w:cs="Arial Unicode MS" w:ascii="Arial Unicode MS" w:hAnsi="Arial Unicode MS"/>
@@ -543,13 +543,13 @@
               </w:rPr>
               <w:t>Document holding institution or person</w:t>
             </w:r>
+            <w:permEnd w:id="1100181212"/>
             <w:permEnd w:id="1064775047"/>
-            <w:permEnd w:id="1100181212"/>
           </w:p>
         </w:tc>
         <w:tc>
           <w:tcPr>
-            <w:tcW w:w="4800" w:type="dxa"/>
+            <w:tcW w:w="4801" w:type="dxa"/>
             <w:tcBorders>
               <w:top w:val="single" w:sz="8" w:space="0" w:color="000000"/>
               <w:left w:val="single" w:sz="8" w:space="0" w:color="000000"/>
@@ -583,7 +583,7 @@
         </w:trPr>
         <w:tc>
           <w:tcPr>
-            <w:tcW w:w="4349" w:type="dxa"/>
+            <w:tcW w:w="4348" w:type="dxa"/>
             <w:tcBorders>
               <w:top w:val="single" w:sz="8" w:space="0" w:color="000000"/>
               <w:left w:val="single" w:sz="8" w:space="0" w:color="000000"/>
@@ -602,8 +602,8 @@
                 <w:color w:val="434343"/>
               </w:rPr>
             </w:pPr>
-            <w:permStart w:id="1100181212" w:edGrp="everyone"/>
             <w:permStart w:id="1792434822" w:edGrp="everyone"/>
+            <w:permStart w:id="1100181212" w:edGrp="everyone1"/>
             <w:r>
               <w:rPr>
                 <w:rFonts w:eastAsia="Arial Unicode MS" w:cs="Arial Unicode MS" w:ascii="Arial Unicode MS" w:hAnsi="Arial Unicode MS"/>
@@ -611,13 +611,13 @@
               </w:rPr>
               <w:t>Inventory ID assigned by holding institution</w:t>
             </w:r>
+            <w:permEnd w:id="1792434822"/>
             <w:permEnd w:id="1100181212"/>
-            <w:permEnd w:id="1792434822"/>
           </w:p>
         </w:tc>
         <w:tc>
           <w:tcPr>
-            <w:tcW w:w="4800" w:type="dxa"/>
+            <w:tcW w:w="4801" w:type="dxa"/>
             <w:tcBorders>
               <w:top w:val="single" w:sz="8" w:space="0" w:color="000000"/>
               <w:left w:val="single" w:sz="8" w:space="0" w:color="000000"/>
@@ -651,7 +651,7 @@
         </w:trPr>
         <w:tc>
           <w:tcPr>
-            <w:tcW w:w="4349" w:type="dxa"/>
+            <w:tcW w:w="4348" w:type="dxa"/>
             <w:tcBorders>
               <w:top w:val="single" w:sz="8" w:space="0" w:color="000000"/>
               <w:left w:val="single" w:sz="8" w:space="0" w:color="000000"/>
@@ -670,8 +670,8 @@
                 <w:color w:val="434343"/>
               </w:rPr>
             </w:pPr>
-            <w:permStart w:id="1792434822" w:edGrp="everyone"/>
             <w:permStart w:id="236673643" w:edGrp="everyone"/>
+            <w:permStart w:id="1792434822" w:edGrp="everyone1"/>
             <w:r>
               <w:rPr>
                 <w:rFonts w:eastAsia="Arial Unicode MS" w:cs="Arial Unicode MS" w:ascii="Arial Unicode MS" w:hAnsi="Arial Unicode MS"/>
@@ -679,13 +679,13 @@
               </w:rPr>
               <w:t>Type of alternative manifestation</w:t>
             </w:r>
+            <w:permEnd w:id="236673643"/>
             <w:permEnd w:id="1792434822"/>
-            <w:permEnd w:id="236673643"/>
           </w:p>
         </w:tc>
         <w:tc>
           <w:tcPr>
-            <w:tcW w:w="4800" w:type="dxa"/>
+            <w:tcW w:w="4801" w:type="dxa"/>
             <w:tcBorders>
               <w:top w:val="single" w:sz="8" w:space="0" w:color="000000"/>
               <w:left w:val="single" w:sz="8" w:space="0" w:color="000000"/>
@@ -719,7 +719,7 @@
         </w:trPr>
         <w:tc>
           <w:tcPr>
-            <w:tcW w:w="4349" w:type="dxa"/>
+            <w:tcW w:w="4348" w:type="dxa"/>
             <w:tcBorders>
               <w:top w:val="single" w:sz="8" w:space="0" w:color="000000"/>
               <w:left w:val="single" w:sz="8" w:space="0" w:color="000000"/>
@@ -738,8 +738,8 @@
                 <w:color w:val="434343"/>
               </w:rPr>
             </w:pPr>
-            <w:permStart w:id="236673643" w:edGrp="everyone"/>
             <w:permStart w:id="1152540706" w:edGrp="everyone"/>
+            <w:permStart w:id="236673643" w:edGrp="everyone1"/>
             <w:r>
               <w:rPr>
                 <w:rFonts w:eastAsia="Arial Unicode MS" w:cs="Arial Unicode MS" w:ascii="Arial Unicode MS" w:hAnsi="Arial Unicode MS"/>
@@ -747,13 +747,13 @@
               </w:rPr>
               <w:t>Location of alternative manifestation</w:t>
             </w:r>
+            <w:permEnd w:id="1152540706"/>
             <w:permEnd w:id="236673643"/>
-            <w:permEnd w:id="1152540706"/>
           </w:p>
         </w:tc>
         <w:tc>
           <w:tcPr>
-            <w:tcW w:w="4800" w:type="dxa"/>
+            <w:tcW w:w="4801" w:type="dxa"/>
             <w:tcBorders>
               <w:top w:val="single" w:sz="8" w:space="0" w:color="000000"/>
               <w:left w:val="single" w:sz="8" w:space="0" w:color="000000"/>
@@ -787,7 +787,7 @@
         </w:trPr>
         <w:tc>
           <w:tcPr>
-            <w:tcW w:w="4349" w:type="dxa"/>
+            <w:tcW w:w="4348" w:type="dxa"/>
             <w:tcBorders>
               <w:top w:val="single" w:sz="8" w:space="0" w:color="000000"/>
               <w:left w:val="single" w:sz="8" w:space="0" w:color="000000"/>
@@ -806,8 +806,8 @@
                 <w:color w:val="434343"/>
               </w:rPr>
             </w:pPr>
-            <w:permStart w:id="1152540706" w:edGrp="everyone"/>
             <w:permStart w:id="857683582" w:edGrp="everyone"/>
+            <w:permStart w:id="1152540706" w:edGrp="everyone1"/>
             <w:r>
               <w:rPr>
                 <w:rFonts w:eastAsia="Arial Unicode MS" w:cs="Arial Unicode MS" w:ascii="Arial Unicode MS" w:hAnsi="Arial Unicode MS"/>
@@ -815,13 +815,13 @@
               </w:rPr>
               <w:t>Institution holding alternative manifestation</w:t>
             </w:r>
+            <w:permEnd w:id="857683582"/>
             <w:permEnd w:id="1152540706"/>
-            <w:permEnd w:id="857683582"/>
           </w:p>
         </w:tc>
         <w:tc>
           <w:tcPr>
-            <w:tcW w:w="4800" w:type="dxa"/>
+            <w:tcW w:w="4801" w:type="dxa"/>
             <w:tcBorders>
               <w:top w:val="single" w:sz="8" w:space="0" w:color="000000"/>
               <w:left w:val="single" w:sz="8" w:space="0" w:color="000000"/>
@@ -855,7 +855,7 @@
         </w:trPr>
         <w:tc>
           <w:tcPr>
-            <w:tcW w:w="4349" w:type="dxa"/>
+            <w:tcW w:w="4348" w:type="dxa"/>
             <w:tcBorders>
               <w:top w:val="single" w:sz="8" w:space="0" w:color="000000"/>
               <w:left w:val="single" w:sz="8" w:space="0" w:color="000000"/>
@@ -874,8 +874,8 @@
                 <w:color w:val="434343"/>
               </w:rPr>
             </w:pPr>
-            <w:permStart w:id="857683582" w:edGrp="everyone"/>
             <w:permStart w:id="280260925" w:edGrp="everyone"/>
+            <w:permStart w:id="857683582" w:edGrp="everyone1"/>
             <w:r>
               <w:rPr>
                 <w:rFonts w:eastAsia="Arial Unicode MS" w:cs="Arial Unicode MS" w:ascii="Arial Unicode MS" w:hAnsi="Arial Unicode MS"/>
@@ -883,13 +883,13 @@
               </w:rPr>
               <w:t>ID of alternative manifestation</w:t>
             </w:r>
+            <w:permEnd w:id="280260925"/>
             <w:permEnd w:id="857683582"/>
-            <w:permEnd w:id="280260925"/>
           </w:p>
         </w:tc>
         <w:tc>
           <w:tcPr>
-            <w:tcW w:w="4800" w:type="dxa"/>
+            <w:tcW w:w="4801" w:type="dxa"/>
             <w:tcBorders>
               <w:top w:val="single" w:sz="8" w:space="0" w:color="000000"/>
               <w:left w:val="single" w:sz="8" w:space="0" w:color="000000"/>
@@ -923,7 +923,7 @@
         </w:trPr>
         <w:tc>
           <w:tcPr>
-            <w:tcW w:w="4349" w:type="dxa"/>
+            <w:tcW w:w="4348" w:type="dxa"/>
             <w:tcBorders>
               <w:top w:val="single" w:sz="8" w:space="0" w:color="000000"/>
               <w:left w:val="single" w:sz="8" w:space="0" w:color="000000"/>
@@ -942,8 +942,8 @@
                 <w:color w:val="434343"/>
               </w:rPr>
             </w:pPr>
-            <w:permStart w:id="280260925" w:edGrp="everyone"/>
             <w:permStart w:id="269419283" w:edGrp="everyone"/>
+            <w:permStart w:id="280260925" w:edGrp="everyone1"/>
             <w:r>
               <w:rPr>
                 <w:rFonts w:eastAsia="Arial Unicode MS" w:cs="Arial Unicode MS" w:ascii="Arial Unicode MS" w:hAnsi="Arial Unicode MS"/>
@@ -951,13 +951,13 @@
               </w:rPr>
               <w:t>Main language of document</w:t>
             </w:r>
+            <w:permEnd w:id="269419283"/>
             <w:permEnd w:id="280260925"/>
-            <w:permEnd w:id="269419283"/>
           </w:p>
         </w:tc>
         <w:tc>
           <w:tcPr>
-            <w:tcW w:w="4800" w:type="dxa"/>
+            <w:tcW w:w="4801" w:type="dxa"/>
             <w:tcBorders>
               <w:top w:val="single" w:sz="8" w:space="0" w:color="000000"/>
               <w:left w:val="single" w:sz="8" w:space="0" w:color="000000"/>
@@ -991,7 +991,7 @@
         </w:trPr>
         <w:tc>
           <w:tcPr>
-            <w:tcW w:w="4349" w:type="dxa"/>
+            <w:tcW w:w="4348" w:type="dxa"/>
             <w:tcBorders>
               <w:top w:val="single" w:sz="8" w:space="0" w:color="000000"/>
               <w:left w:val="single" w:sz="8" w:space="0" w:color="000000"/>
@@ -1010,8 +1010,8 @@
                 <w:color w:val="434343"/>
               </w:rPr>
             </w:pPr>
-            <w:permStart w:id="269419283" w:edGrp="everyone"/>
             <w:permStart w:id="1228877671" w:edGrp="everyone"/>
+            <w:permStart w:id="269419283" w:edGrp="everyone1"/>
             <w:r>
               <w:rPr>
                 <w:rFonts w:eastAsia="Arial Unicode MS" w:cs="Arial Unicode MS" w:ascii="Arial Unicode MS" w:hAnsi="Arial Unicode MS"/>
@@ -1019,13 +1019,13 @@
               </w:rPr>
               <w:t>Other languages</w:t>
             </w:r>
+            <w:permEnd w:id="1228877671"/>
             <w:permEnd w:id="269419283"/>
-            <w:permEnd w:id="1228877671"/>
           </w:p>
         </w:tc>
         <w:tc>
           <w:tcPr>
-            <w:tcW w:w="4800" w:type="dxa"/>
+            <w:tcW w:w="4801" w:type="dxa"/>
             <w:tcBorders>
               <w:top w:val="single" w:sz="8" w:space="0" w:color="000000"/>
               <w:left w:val="single" w:sz="8" w:space="0" w:color="000000"/>
@@ -1059,7 +1059,7 @@
         </w:trPr>
         <w:tc>
           <w:tcPr>
-            <w:tcW w:w="4349" w:type="dxa"/>
+            <w:tcW w:w="4348" w:type="dxa"/>
             <w:tcBorders>
               <w:top w:val="single" w:sz="8" w:space="0" w:color="000000"/>
               <w:left w:val="single" w:sz="8" w:space="0" w:color="000000"/>
@@ -1078,8 +1078,8 @@
                 <w:color w:val="434343"/>
               </w:rPr>
             </w:pPr>
-            <w:permStart w:id="1228877671" w:edGrp="everyone"/>
             <w:permStart w:id="967787792" w:edGrp="everyone"/>
+            <w:permStart w:id="1228877671" w:edGrp="everyone1"/>
             <w:r>
               <w:rPr>
                 <w:rFonts w:eastAsia="Arial Unicode MS" w:cs="Arial Unicode MS" w:ascii="Arial Unicode MS" w:hAnsi="Arial Unicode MS"/>
@@ -1087,13 +1087,13 @@
               </w:rPr>
               <w:t>Link to catalogue entry</w:t>
             </w:r>
+            <w:permEnd w:id="967787792"/>
             <w:permEnd w:id="1228877671"/>
-            <w:permEnd w:id="967787792"/>
           </w:p>
         </w:tc>
         <w:tc>
           <w:tcPr>
-            <w:tcW w:w="4800" w:type="dxa"/>
+            <w:tcW w:w="4801" w:type="dxa"/>
             <w:tcBorders>
               <w:top w:val="single" w:sz="8" w:space="0" w:color="000000"/>
               <w:left w:val="single" w:sz="8" w:space="0" w:color="000000"/>
@@ -1127,7 +1127,7 @@
         </w:trPr>
         <w:tc>
           <w:tcPr>
-            <w:tcW w:w="4349" w:type="dxa"/>
+            <w:tcW w:w="4348" w:type="dxa"/>
             <w:tcBorders>
               <w:top w:val="single" w:sz="8" w:space="0" w:color="000000"/>
               <w:left w:val="single" w:sz="8" w:space="0" w:color="000000"/>
@@ -1146,8 +1146,8 @@
                 <w:color w:val="434343"/>
               </w:rPr>
             </w:pPr>
-            <w:permStart w:id="967787792" w:edGrp="everyone"/>
             <w:permStart w:id="1340155637" w:edGrp="everyone"/>
+            <w:permStart w:id="967787792" w:edGrp="everyone1"/>
             <w:r>
               <w:rPr>
                 <w:rFonts w:eastAsia="Arial Unicode MS" w:cs="Arial Unicode MS" w:ascii="Arial Unicode MS" w:hAnsi="Arial Unicode MS"/>
@@ -1155,13 +1155,13 @@
               </w:rPr>
               <w:t>Date of origin of document</w:t>
             </w:r>
+            <w:permEnd w:id="1340155637"/>
             <w:permEnd w:id="967787792"/>
-            <w:permEnd w:id="1340155637"/>
           </w:p>
         </w:tc>
         <w:tc>
           <w:tcPr>
-            <w:tcW w:w="4800" w:type="dxa"/>
+            <w:tcW w:w="4801" w:type="dxa"/>
             <w:tcBorders>
               <w:top w:val="single" w:sz="8" w:space="0" w:color="000000"/>
               <w:left w:val="single" w:sz="8" w:space="0" w:color="000000"/>
@@ -1195,7 +1195,7 @@
         </w:trPr>
         <w:tc>
           <w:tcPr>
-            <w:tcW w:w="4349" w:type="dxa"/>
+            <w:tcW w:w="4348" w:type="dxa"/>
             <w:tcBorders>
               <w:top w:val="single" w:sz="8" w:space="0" w:color="000000"/>
               <w:left w:val="single" w:sz="8" w:space="0" w:color="000000"/>
@@ -1214,8 +1214,8 @@
                 <w:color w:val="434343"/>
               </w:rPr>
             </w:pPr>
-            <w:permStart w:id="1340155637" w:edGrp="everyone"/>
             <w:permStart w:id="756365589" w:edGrp="everyone"/>
+            <w:permStart w:id="1340155637" w:edGrp="everyone1"/>
             <w:r>
               <w:rPr>
                 <w:rFonts w:eastAsia="Arial Unicode MS" w:cs="Arial Unicode MS" w:ascii="Arial Unicode MS" w:hAnsi="Arial Unicode MS"/>
@@ -1223,13 +1223,13 @@
               </w:rPr>
               <w:t>Place of origin of document</w:t>
             </w:r>
+            <w:permEnd w:id="756365589"/>
             <w:permEnd w:id="1340155637"/>
-            <w:permEnd w:id="756365589"/>
           </w:p>
         </w:tc>
         <w:tc>
           <w:tcPr>
-            <w:tcW w:w="4800" w:type="dxa"/>
+            <w:tcW w:w="4801" w:type="dxa"/>
             <w:tcBorders>
               <w:top w:val="single" w:sz="8" w:space="0" w:color="000000"/>
               <w:left w:val="single" w:sz="8" w:space="0" w:color="000000"/>
@@ -1263,7 +1263,7 @@
         </w:trPr>
         <w:tc>
           <w:tcPr>
-            <w:tcW w:w="4349" w:type="dxa"/>
+            <w:tcW w:w="4348" w:type="dxa"/>
             <w:tcBorders>
               <w:top w:val="single" w:sz="8" w:space="0" w:color="000000"/>
               <w:left w:val="single" w:sz="8" w:space="0" w:color="000000"/>
@@ -1282,8 +1282,8 @@
                 <w:color w:val="434343"/>
               </w:rPr>
             </w:pPr>
-            <w:permStart w:id="756365589" w:edGrp="everyone"/>
             <w:permStart w:id="950814652" w:edGrp="everyone"/>
+            <w:permStart w:id="756365589" w:edGrp="everyone1"/>
             <w:r>
               <w:rPr>
                 <w:rFonts w:eastAsia="Arial Unicode MS" w:cs="Arial Unicode MS" w:ascii="Arial Unicode MS" w:hAnsi="Arial Unicode MS"/>
@@ -1291,13 +1291,13 @@
               </w:rPr>
               <w:t>Copyright statement</w:t>
             </w:r>
+            <w:permEnd w:id="950814652"/>
             <w:permEnd w:id="756365589"/>
-            <w:permEnd w:id="950814652"/>
           </w:p>
         </w:tc>
         <w:tc>
           <w:tcPr>
-            <w:tcW w:w="4800" w:type="dxa"/>
+            <w:tcW w:w="4801" w:type="dxa"/>
             <w:tcBorders>
               <w:top w:val="single" w:sz="8" w:space="0" w:color="000000"/>
               <w:left w:val="single" w:sz="8" w:space="0" w:color="000000"/>
@@ -1331,7 +1331,7 @@
         </w:trPr>
         <w:tc>
           <w:tcPr>
-            <w:tcW w:w="4349" w:type="dxa"/>
+            <w:tcW w:w="4348" w:type="dxa"/>
             <w:tcBorders>
               <w:top w:val="single" w:sz="8" w:space="0" w:color="000000"/>
               <w:left w:val="single" w:sz="8" w:space="0" w:color="000000"/>
@@ -1350,8 +1350,8 @@
                 <w:color w:val="434343"/>
               </w:rPr>
             </w:pPr>
-            <w:permStart w:id="950814652" w:edGrp="everyone"/>
             <w:permStart w:id="823552661" w:edGrp="everyone"/>
+            <w:permStart w:id="950814652" w:edGrp="everyone1"/>
             <w:r>
               <w:rPr>
                 <w:rFonts w:eastAsia="Arial Unicode MS" w:cs="Arial Unicode MS" w:ascii="Arial Unicode MS" w:hAnsi="Arial Unicode MS"/>
@@ -1359,13 +1359,13 @@
               </w:rPr>
               <w:t>Notes</w:t>
             </w:r>
+            <w:permEnd w:id="823552661"/>
             <w:permEnd w:id="950814652"/>
-            <w:permEnd w:id="823552661"/>
           </w:p>
         </w:tc>
         <w:tc>
           <w:tcPr>
-            <w:tcW w:w="4800" w:type="dxa"/>
+            <w:tcW w:w="4801" w:type="dxa"/>
             <w:tcBorders>
               <w:top w:val="single" w:sz="8" w:space="0" w:color="000000"/>
               <w:left w:val="single" w:sz="8" w:space="0" w:color="000000"/>
@@ -1404,8 +1404,10 @@
           <w:szCs w:val="46"/>
         </w:rPr>
       </w:pPr>
-      <w:permStart w:id="823552661" w:edGrp="everyone"/>
-      <w:permStart w:id="823552661" w:edGrp="everyone"/>
+      <w:permStart w:id="823552661" w:edGrp="everyone2"/>
+      <w:permStart w:id="823552661" w:edGrp="everyone1"/>
+      <w:permStart w:id="823552661" w:edGrp="everyone2"/>
+      <w:permStart w:id="823552661" w:edGrp="everyone1"/>
       <w:r>
         <w:rPr>
           <w:rFonts w:eastAsia="Arial Unicode MS" w:cs="Arial Unicode MS" w:ascii="Arial Unicode MS" w:hAnsi="Arial Unicode MS"/>
@@ -1413,6 +1415,8 @@
           <w:szCs w:val="46"/>
         </w:rPr>
       </w:r>
+      <w:permEnd w:id="823552661"/>
+      <w:permEnd w:id="823552661"/>
       <w:permEnd w:id="823552661"/>
       <w:permEnd w:id="823552661"/>
       <w:bookmarkStart w:id="0" w:name="_9z6qi1y1lw69"/>
@@ -1471,14 +1475,14 @@
         </w:rPr>
         <w:t>surface1:</w:t>
       </w:r>
+      <w:permStart w:id="337519454" w:edGrp=""/>
+      <w:r>
+        <w:rPr>
+          <w:rFonts w:eastAsia="Arial Unicode MS" w:cs="Arial Unicode MS" w:ascii="Arial Unicode MS" w:hAnsi="Arial Unicode MS"/>
+        </w:rPr>
+        <w:t xml:space="preserve"> </w:t>
+      </w:r>
       <w:permEnd w:id="337519454"/>
-      <w:permStart w:id="337519454" w:edGrp="everyone"/>
-      <w:r>
-        <w:rPr>
-          <w:rFonts w:eastAsia="Arial Unicode MS" w:cs="Arial Unicode MS" w:ascii="Arial Unicode MS" w:hAnsi="Arial Unicode MS"/>
-        </w:rPr>
-        <w:t xml:space="preserve"> </w:t>
-      </w:r>
       <w:r>
         <w:rPr>
           <w:rFonts w:eastAsia="Arial Unicode MS" w:cs="Arial Unicode MS" w:ascii="Arial Unicode MS" w:hAnsi="Arial Unicode MS"/>
@@ -1517,7 +1521,6 @@
         </w:rPr>
         <w:t>Abstract</w:t>
       </w:r>
-      <w:permEnd w:id="337519454"/>
     </w:p>
     <w:p>
       <w:pPr>
@@ -1579,16 +1582,7 @@
           <w:sz w:val="46"/>
           <w:szCs w:val="46"/>
         </w:rPr>
-        <w:t>nep</w:t>
-      </w:r>
-      <w:r>
-        <w:rPr>
-          <w:rFonts w:eastAsia="Arial Unicode MS" w:cs="Arial Unicode MS" w:ascii="Arial Unicode MS" w:hAnsi="Arial Unicode MS"/>
-          <w:b w:val="false"/>
-          <w:sz w:val="46"/>
-          <w:szCs w:val="46"/>
-        </w:rPr>
-        <w:t>)</w:t>
+        <w:t>nep)</w:t>
       </w:r>
       <w:permEnd w:id="1034041805"/>
     </w:p>
@@ -1600,8 +1594,8 @@
           <w:rFonts w:ascii="Arial Unicode MS" w:hAnsi="Arial Unicode MS" w:eastAsia="Arial Unicode MS" w:cs="Arial Unicode MS"/>
         </w:rPr>
       </w:pPr>
-      <w:bookmarkStart w:id="5" w:name="_Hlk59189395"/>
-      <w:bookmarkStart w:id="6" w:name="_pn9xbu6k6tf0"/>
+      <w:bookmarkStart w:id="5" w:name="_pn9xbu6k6tf0"/>
+      <w:bookmarkStart w:id="6" w:name="_Hlk59189395"/>
       <w:bookmarkEnd w:id="5"/>
       <w:bookmarkEnd w:id="6"/>
       <w:r>
@@ -1628,10 +1622,10 @@
           <w:bCs/>
         </w:rPr>
       </w:pPr>
-      <w:bookmarkStart w:id="7" w:name="_Hlk59189395"/>
-      <w:bookmarkStart w:id="8" w:name="_dlzeesqam4xg"/>
-      <w:bookmarkStart w:id="9" w:name="_ghwfu4k0wdru"/>
-      <w:bookmarkStart w:id="10" w:name="_fu12v0foqj4i"/>
+      <w:bookmarkStart w:id="7" w:name="_fu12v0foqj4i"/>
+      <w:bookmarkStart w:id="8" w:name="_ghwfu4k0wdru"/>
+      <w:bookmarkStart w:id="9" w:name="_dlzeesqam4xg"/>
+      <w:bookmarkStart w:id="10" w:name="_Hlk591893951"/>
       <w:bookmarkEnd w:id="7"/>
       <w:bookmarkEnd w:id="8"/>
       <w:bookmarkEnd w:id="9"/>
@@ -1650,32 +1644,42 @@
         <w:spacing w:lineRule="auto" w:line="240" w:before="0" w:after="120"/>
         <w:rPr>
           <w:rFonts w:ascii="Arial Unicode MS" w:hAnsi="Arial Unicode MS" w:eastAsia="Arial Unicode MS" w:cs="Arial Unicode MS"/>
+        </w:rPr>
+      </w:pPr>
+      <w:r>
+        <w:rPr>
+          <w:rFonts w:ascii="Arial Unicode MS" w:hAnsi="Arial Unicode MS" w:eastAsia="Arial Unicode MS" w:cs="Arial Unicode MS"/>
           <w:color w:val="080808"/>
         </w:rPr>
-      </w:pPr>
+        <w:t>षेत्</w:t>
+      </w:r>
+      <w:r>
+        <w:rPr>
+          <w:rFonts w:eastAsia="Arial Unicode MS" w:cs="Arial Unicode MS" w:ascii="Arial Unicode MS" w:hAnsi="Arial Unicode MS"/>
+          <w:color w:val="FF0000"/>
+        </w:rPr>
+        <w:t>&amp;#x200c;</w:t>
+      </w:r>
       <w:r>
         <w:rPr>
           <w:rFonts w:ascii="Arial Unicode MS" w:hAnsi="Arial Unicode MS" w:eastAsia="Arial Unicode MS" w:cs="Arial Unicode MS"/>
           <w:color w:val="080808"/>
         </w:rPr>
-        <w:t>श्रीदुर्गाज्यू सहायः</w:t>
-      </w:r>
-    </w:p>
-    <w:p>
-      <w:pPr>
-        <w:pStyle w:val="Heading2"/>
-        <w:rPr>
-          <w:b w:val="false"/>
-          <w:b w:val="false"/>
-          <w:bCs/>
-        </w:rPr>
-      </w:pPr>
-      <w:r>
-        <w:rPr>
-          <w:b w:val="false"/>
-          <w:bCs/>
-        </w:rPr>
-        <w:t>ab@#signature2@signature</w:t>
+        <w:t>वाहेक मर्</w:t>
+      </w:r>
+      <w:r>
+        <w:rPr>
+          <w:rFonts w:eastAsia="Arial Unicode MS" w:cs="Arial Unicode MS" w:ascii="Arial Unicode MS" w:hAnsi="Arial Unicode MS"/>
+          <w:color w:val="FF0000"/>
+        </w:rPr>
+        <w:t>&amp;#8205;</w:t>
+      </w:r>
+      <w:r>
+        <w:rPr>
+          <w:rFonts w:ascii="Arial Unicode MS" w:hAnsi="Arial Unicode MS" w:eastAsia="Arial Unicode MS" w:cs="Arial Unicode MS"/>
+          <w:color w:val="080808"/>
+        </w:rPr>
+        <w:t>यो</w:t>
       </w:r>
     </w:p>
     <w:p>
@@ -1692,7 +1696,7 @@
           <w:rFonts w:ascii="Arial Unicode MS" w:hAnsi="Arial Unicode MS" w:eastAsia="Arial Unicode MS" w:cs="Arial Unicode MS"/>
           <w:color w:val="080808"/>
         </w:rPr>
-        <w:t>सही कृष्नकुमार</w:t>
+        <w:t>श्रीदुर्गाज्यू सहायः</w:t>
       </w:r>
     </w:p>
     <w:p>
@@ -1709,7 +1713,7 @@
           <w:b w:val="false"/>
           <w:bCs/>
         </w:rPr>
-        <w:t>ab@#invocatio@invocation</w:t>
+        <w:t>ab@#signature2@signature</w:t>
       </w:r>
     </w:p>
     <w:p>
@@ -1719,6 +1723,40 @@
         <w:rPr>
           <w:rFonts w:ascii="Arial Unicode MS" w:hAnsi="Arial Unicode MS" w:eastAsia="Arial Unicode MS" w:cs="Arial Unicode MS"/>
           <w:color w:val="080808"/>
+        </w:rPr>
+      </w:pPr>
+      <w:r>
+        <w:rPr>
+          <w:rFonts w:ascii="Arial Unicode MS" w:hAnsi="Arial Unicode MS" w:eastAsia="Arial Unicode MS" w:cs="Arial Unicode MS"/>
+          <w:color w:val="080808"/>
+        </w:rPr>
+        <w:t>सही कृष्नकुमार</w:t>
+      </w:r>
+    </w:p>
+    <w:p>
+      <w:pPr>
+        <w:pStyle w:val="Heading2"/>
+        <w:rPr>
+          <w:b w:val="false"/>
+          <w:b w:val="false"/>
+          <w:bCs/>
+        </w:rPr>
+      </w:pPr>
+      <w:r>
+        <w:rPr>
+          <w:b w:val="false"/>
+          <w:bCs/>
+        </w:rPr>
+        <w:t>ab@#invocatio@invocation</w:t>
+      </w:r>
+    </w:p>
+    <w:p>
+      <w:pPr>
+        <w:pStyle w:val="Normal"/>
+        <w:spacing w:lineRule="auto" w:line="240" w:before="0" w:after="120"/>
+        <w:rPr>
+          <w:rFonts w:ascii="Arial Unicode MS" w:hAnsi="Arial Unicode MS" w:eastAsia="Arial Unicode MS" w:cs="Arial Unicode MS"/>
+          <w:color w:val="080808"/>
           <w:highlight w:val="white"/>
         </w:rPr>
       </w:pPr>
@@ -1857,21 +1895,7 @@
           <w:rFonts w:eastAsia="Arial Unicode MS" w:cs="Arial Unicode MS" w:ascii="Arial Unicode MS" w:hAnsi="Arial Unicode MS"/>
           <w:color w:val="FF0000"/>
         </w:rPr>
-        <w:t>#?</w:t>
-      </w:r>
-      <w:r>
-        <w:rPr>
-          <w:rFonts w:eastAsia="Arial Unicode MS" w:cs="Arial Unicode MS" w:ascii="Arial Unicode MS" w:hAnsi="Arial Unicode MS"/>
-          <w:color w:val="FF0000"/>
-        </w:rPr>
-        <w:t>@</w:t>
-      </w:r>
-      <w:r>
-        <w:rPr>
-          <w:rFonts w:eastAsia="Arial Unicode MS" w:cs="Arial Unicode MS" w:ascii="Arial Unicode MS" w:hAnsi="Arial Unicode MS"/>
-          <w:color w:val="FF0000"/>
-        </w:rPr>
-        <w:t>low{</w:t>
+        <w:t>#?@low{</w:t>
       </w:r>
       <w:r>
         <w:rPr>
@@ -3711,12 +3735,18 @@
         </w:rPr>
         <w:footnoteReference w:id="2"/>
       </w:r>
+      <w:r>
+        <w:rPr>
+          <w:rFonts w:eastAsia="Arial Unicode MS" w:cs="Arial Unicode MS" w:ascii="Arial Unicode MS" w:hAnsi="Arial Unicode MS"/>
+        </w:rPr>
+        <w:t xml:space="preserve"> day of the dark fortnight of Vaiśākha in the [Vikrama] era year 1903 (1846 CE). [May it be] auspicious</w:t>
+      </w:r>
       <w:permStart w:id="2066219621" w:edGrp="everyone"/>
       <w:r>
         <w:rPr>
           <w:rFonts w:eastAsia="Arial Unicode MS" w:cs="Arial Unicode MS" w:ascii="Arial Unicode MS" w:hAnsi="Arial Unicode MS"/>
         </w:rPr>
-        <w:t xml:space="preserve"> day of the dark fortnight of Vaiśākha in the [Vikrama] era year 1903 (1846 CE). [May it be] auspicious.</w:t>
+        <w:t>.</w:t>
       </w:r>
       <w:permEnd w:id="2066219621"/>
     </w:p>
@@ -3749,8 +3779,8 @@
           <w:szCs w:val="46"/>
         </w:rPr>
       </w:pPr>
-      <w:bookmarkStart w:id="15" w:name="_wob5lbahqu0g"/>
-      <w:bookmarkStart w:id="16" w:name="_de5sby1d4000"/>
+      <w:bookmarkStart w:id="15" w:name="_de5sby1d4000"/>
+      <w:bookmarkStart w:id="16" w:name="_wob5lbahqu0g"/>
       <w:bookmarkEnd w:id="15"/>
       <w:bookmarkEnd w:id="16"/>
       <w:r>
@@ -4069,7 +4099,6 @@
     <w:rPrDefault>
       <w:rPr>
         <w:rFonts w:ascii="Times New Roman" w:hAnsi="Times New Roman" w:eastAsia="Times New Roman" w:cs="Times New Roman"/>
-        <w:sz w:val="24"/>
         <w:szCs w:val="24"/>
         <w:lang w:val="en-US" w:eastAsia="en-GB" w:bidi="ar-SA"/>
       </w:rPr>
@@ -4463,6 +4492,7 @@
     <w:qFormat/>
     <w:pPr>
       <w:widowControl/>
+      <w:suppressAutoHyphens w:val="true"/>
       <w:bidi w:val="0"/>
       <w:spacing w:lineRule="auto" w:line="360" w:before="0" w:after="200"/>
       <w:jc w:val="both"/>

</xml_diff>